<commit_message>
Remove duplicate 'Sincerely' from generated docx file
</commit_message>
<xml_diff>
--- a/assets/docx_templates/cover_letter_templates/cover_letter_template.docx
+++ b/assets/docx_templates/cover_letter_templates/cover_letter_template.docx
@@ -289,46 +289,6 @@
         </w:p>
       </w:sdtContent>
     </w:sdt>
-    <w:p>
-      <w:pPr>
-        <w:pStyle w:val="Signature"/>
-      </w:pPr>
-      <w:r>
-        <w:t>Sincerely,</w:t>
-      </w:r>
-    </w:p>
-    <w:p>
-      <w:pPr>
-        <w:pStyle w:val="Signature"/>
-      </w:pPr>
-      <w:sdt>
-        <w:sdtPr>
-          <w:alias w:val="applicant-name"/>
-          <w:tag w:val="text"/>
-          <w:id w:val="-280959822"/>
-          <w:placeholder>
-            <w:docPart w:val="3F24C316296A4988B183ACCA27A80B34"/>
-          </w:placeholder>
-          <w:temporary/>
-          <w:showingPlcHdr/>
-          <w15:appearance w15:val="hidden"/>
-        </w:sdtPr>
-        <w:sdtContent>
-          <w:r>
-            <w:t>[</w:t>
-          </w:r>
-          <w:r>
-            <w:t>text-</w:t>
-          </w:r>
-          <w:r>
-            <w:t>applicant-name</w:t>
-          </w:r>
-          <w:r>
-            <w:t>]</w:t>
-          </w:r>
-        </w:sdtContent>
-      </w:sdt>
-    </w:p>
     <w:sectPr>
       <w:pgSz w:w="12240" w:h="15840" w:code="1"/>
       <w:pgMar w:top="720" w:right="1440" w:bottom="720" w:left="1440" w:header="720" w:footer="720" w:gutter="0"/>
@@ -4564,7 +4524,7 @@
       <w:docPartBody>
         <w:p>
           <w:pPr>
-            <w:pStyle w:val="7FBD920D33F64CF4BA29ED52E91BCCB21"/>
+            <w:pStyle w:val="7FBD920D33F64CF4BA29ED52E91BCCB2"/>
           </w:pPr>
           <w:r>
             <w:rPr>
@@ -4620,25 +4580,15 @@
       <w:docPartBody>
         <w:p>
           <w:pPr>
-            <w:pStyle w:val="40EC3F2425C8409A895E75CE2426BCFE1"/>
+            <w:pStyle w:val="40EC3F2425C8409A895E75CE2426BCFE"/>
           </w:pPr>
           <w:r>
             <w:rPr>
               <w:rStyle w:val="PlaceholderText"/>
+              <w:i/>
+              <w:iCs/>
             </w:rPr>
-            <w:t>[</w:t>
-          </w:r>
-          <w:r>
-            <w:rPr>
-              <w:rStyle w:val="PlaceholderText"/>
-            </w:rPr>
-            <w:t>text-address</w:t>
-          </w:r>
-          <w:r>
-            <w:rPr>
-              <w:rStyle w:val="PlaceholderText"/>
-            </w:rPr>
-            <w:t>]</w:t>
+            <w:t>[text-address]</w:t>
           </w:r>
         </w:p>
       </w:docPartBody>
@@ -4661,25 +4611,15 @@
       <w:docPartBody>
         <w:p>
           <w:pPr>
-            <w:pStyle w:val="41DCB58E3A9D44A89E2E5DB4535CEFF61"/>
+            <w:pStyle w:val="41DCB58E3A9D44A89E2E5DB4535CEFF6"/>
           </w:pPr>
           <w:r>
             <w:rPr>
               <w:rStyle w:val="PlaceholderText"/>
+              <w:i/>
+              <w:iCs/>
             </w:rPr>
-            <w:t>[</w:t>
-          </w:r>
-          <w:r>
-            <w:rPr>
-              <w:rStyle w:val="PlaceholderText"/>
-            </w:rPr>
-            <w:t>text-telephone</w:t>
-          </w:r>
-          <w:r>
-            <w:rPr>
-              <w:rStyle w:val="PlaceholderText"/>
-            </w:rPr>
-            <w:t>]</w:t>
+            <w:t>[text-telephone]</w:t>
           </w:r>
         </w:p>
       </w:docPartBody>
@@ -4702,25 +4642,15 @@
       <w:docPartBody>
         <w:p>
           <w:pPr>
-            <w:pStyle w:val="C66DC6D8559E41A89CEA18FFAEFD7A2A1"/>
+            <w:pStyle w:val="C66DC6D8559E41A89CEA18FFAEFD7A2A"/>
           </w:pPr>
           <w:r>
             <w:rPr>
               <w:rStyle w:val="PlaceholderText"/>
+              <w:i/>
+              <w:iCs/>
             </w:rPr>
-            <w:t>[</w:t>
-          </w:r>
-          <w:r>
-            <w:rPr>
-              <w:rStyle w:val="PlaceholderText"/>
-            </w:rPr>
-            <w:t>text-email</w:t>
-          </w:r>
-          <w:r>
-            <w:rPr>
-              <w:rStyle w:val="PlaceholderText"/>
-            </w:rPr>
-            <w:t>]</w:t>
+            <w:t>[text-email]</w:t>
           </w:r>
         </w:p>
       </w:docPartBody>
@@ -4746,10 +4676,13 @@
             <w:pStyle w:val="673AC0915E7E4BA6A22C52DB31240F211"/>
           </w:pPr>
           <w:r>
-            <w:t>[text-recipient-name</w:t>
+            <w:t>[text-</w:t>
           </w:r>
           <w:r>
-            <w:t>]</w:t>
+            <w:t>company</w:t>
+          </w:r>
+          <w:r>
+            <w:t>-name]</w:t>
           </w:r>
         </w:p>
       </w:docPartBody>
@@ -4779,38 +4712,6 @@
           </w:r>
           <w:r>
             <w:t>text-body]</w:t>
-          </w:r>
-        </w:p>
-      </w:docPartBody>
-    </w:docPart>
-    <w:docPart>
-      <w:docPartPr>
-        <w:name w:val="3F24C316296A4988B183ACCA27A80B34"/>
-        <w:category>
-          <w:name w:val="General"/>
-          <w:gallery w:val="placeholder"/>
-        </w:category>
-        <w:types>
-          <w:type w:val="bbPlcHdr"/>
-        </w:types>
-        <w:behaviors>
-          <w:behavior w:val="content"/>
-        </w:behaviors>
-        <w:guid w:val="{FC8C93B9-5C3A-4E7A-9D34-CE39A939DEE8}"/>
-      </w:docPartPr>
-      <w:docPartBody>
-        <w:p>
-          <w:pPr>
-            <w:pStyle w:val="3F24C316296A4988B183ACCA27A80B34"/>
-          </w:pPr>
-          <w:r>
-            <w:t>[text-</w:t>
-          </w:r>
-          <w:r>
-            <w:t>applicant-name</w:t>
-          </w:r>
-          <w:r>
-            <w:t>]</w:t>
           </w:r>
         </w:p>
       </w:docPartBody>
@@ -4910,6 +4811,7 @@
     <w:rsidRoot w:val="00F4441C"/>
     <w:rsid w:val="00017B00"/>
     <w:rsid w:val="00062C00"/>
+    <w:rsid w:val="00077DE1"/>
     <w:rsid w:val="00083949"/>
     <w:rsid w:val="000D3B5B"/>
     <w:rsid w:val="001857D9"/>
@@ -4917,6 +4819,7 @@
     <w:rsid w:val="00204751"/>
     <w:rsid w:val="002448DF"/>
     <w:rsid w:val="0027391A"/>
+    <w:rsid w:val="002F7A97"/>
     <w:rsid w:val="0035496F"/>
     <w:rsid w:val="0035730E"/>
     <w:rsid w:val="00435F20"/>
@@ -4929,6 +4832,7 @@
     <w:rsid w:val="00886130"/>
     <w:rsid w:val="00A1363D"/>
     <w:rsid w:val="00A97C85"/>
+    <w:rsid w:val="00C41632"/>
     <w:rsid w:val="00D66277"/>
     <w:rsid w:val="00E175ED"/>
     <w:rsid w:val="00E47CD7"/>
@@ -5410,7 +5314,7 @@
     <w:basedOn w:val="DefaultParagraphFont"/>
     <w:uiPriority w:val="99"/>
     <w:semiHidden/>
-    <w:rsid w:val="0035496F"/>
+    <w:rsid w:val="00077DE1"/>
     <w:rPr>
       <w:color w:val="808080"/>
     </w:rPr>
@@ -5493,9 +5397,9 @@
       <w:szCs w:val="25"/>
     </w:rPr>
   </w:style>
-  <w:style w:type="paragraph" w:customStyle="1" w:styleId="7FBD920D33F64CF4BA29ED52E91BCCB21">
-    <w:name w:val="7FBD920D33F64CF4BA29ED52E91BCCB21"/>
-    <w:rsid w:val="0035496F"/>
+  <w:style w:type="paragraph" w:customStyle="1" w:styleId="7FBD920D33F64CF4BA29ED52E91BCCB2">
+    <w:name w:val="7FBD920D33F64CF4BA29ED52E91BCCB2"/>
+    <w:rsid w:val="00077DE1"/>
     <w:pPr>
       <w:spacing w:after="0" w:line="240" w:lineRule="auto"/>
       <w:ind w:right="720"/>
@@ -5508,9 +5412,9 @@
       <w:szCs w:val="28"/>
     </w:rPr>
   </w:style>
-  <w:style w:type="paragraph" w:customStyle="1" w:styleId="40EC3F2425C8409A895E75CE2426BCFE1">
-    <w:name w:val="40EC3F2425C8409A895E75CE2426BCFE1"/>
-    <w:rsid w:val="0035496F"/>
+  <w:style w:type="paragraph" w:customStyle="1" w:styleId="40EC3F2425C8409A895E75CE2426BCFE">
+    <w:name w:val="40EC3F2425C8409A895E75CE2426BCFE"/>
+    <w:rsid w:val="00077DE1"/>
     <w:pPr>
       <w:spacing w:after="0" w:line="271" w:lineRule="auto"/>
       <w:ind w:right="720"/>
@@ -5521,9 +5425,9 @@
       <w:szCs w:val="28"/>
     </w:rPr>
   </w:style>
-  <w:style w:type="paragraph" w:customStyle="1" w:styleId="41DCB58E3A9D44A89E2E5DB4535CEFF61">
-    <w:name w:val="41DCB58E3A9D44A89E2E5DB4535CEFF61"/>
-    <w:rsid w:val="0035496F"/>
+  <w:style w:type="paragraph" w:customStyle="1" w:styleId="41DCB58E3A9D44A89E2E5DB4535CEFF6">
+    <w:name w:val="41DCB58E3A9D44A89E2E5DB4535CEFF6"/>
+    <w:rsid w:val="00077DE1"/>
     <w:pPr>
       <w:spacing w:after="0" w:line="271" w:lineRule="auto"/>
       <w:ind w:right="720"/>
@@ -5534,9 +5438,9 @@
       <w:szCs w:val="28"/>
     </w:rPr>
   </w:style>
-  <w:style w:type="paragraph" w:customStyle="1" w:styleId="C66DC6D8559E41A89CEA18FFAEFD7A2A1">
-    <w:name w:val="C66DC6D8559E41A89CEA18FFAEFD7A2A1"/>
-    <w:rsid w:val="0035496F"/>
+  <w:style w:type="paragraph" w:customStyle="1" w:styleId="C66DC6D8559E41A89CEA18FFAEFD7A2A">
+    <w:name w:val="C66DC6D8559E41A89CEA18FFAEFD7A2A"/>
+    <w:rsid w:val="00077DE1"/>
     <w:pPr>
       <w:spacing w:after="0" w:line="271" w:lineRule="auto"/>
       <w:ind w:right="720"/>
@@ -5759,6 +5663,24 @@
 </file>
 
 <file path=customXml/item1.xml><?xml version="1.0" encoding="utf-8"?>
+<?mso-contentType ?>
+<FormTemplates xmlns="http://schemas.microsoft.com/sharepoint/v3/contenttype/forms">
+  <Display>DocumentLibraryForm</Display>
+  <Edit>DocumentLibraryForm</Edit>
+  <New>DocumentLibraryForm</New>
+</FormTemplates>
+</file>
+
+<file path=customXml/item2.xml><?xml version="1.0" encoding="utf-8"?>
+<p:properties xmlns:p="http://schemas.microsoft.com/office/2006/metadata/properties" xmlns:xsi="http://www.w3.org/2001/XMLSchema-instance" xmlns:pc="http://schemas.microsoft.com/office/infopath/2007/PartnerControls">
+  <documentManagement>
+    <Status xmlns="71af3243-3dd4-4a8d-8c0d-dd76da1f02a5">Not started</Status>
+    <MediaServiceKeyPoints xmlns="71af3243-3dd4-4a8d-8c0d-dd76da1f02a5" xsi:nil="true"/>
+  </documentManagement>
+</p:properties>
+</file>
+
+<file path=customXml/item3.xml><?xml version="1.0" encoding="utf-8"?>
 <ct:contentTypeSchema xmlns:ct="http://schemas.microsoft.com/office/2006/metadata/contentType" xmlns:ma="http://schemas.microsoft.com/office/2006/metadata/properties/metaAttributes" ct:_="" ma:_="" ma:contentTypeName="Document" ma:contentTypeID="0x01010079F111ED35F8CC479449609E8A0923A6" ma:contentTypeVersion="12" ma:contentTypeDescription="Create a new document." ma:contentTypeScope="" ma:versionID="6e0ed944f324437a1628d920c25a1c7c">
   <xsd:schema xmlns:xsd="http://www.w3.org/2001/XMLSchema" xmlns:xs="http://www.w3.org/2001/XMLSchema" xmlns:p="http://schemas.microsoft.com/office/2006/metadata/properties" xmlns:ns2="71af3243-3dd4-4a8d-8c0d-dd76da1f02a5" xmlns:ns3="16c05727-aa75-4e4a-9b5f-8a80a1165891" targetNamespace="http://schemas.microsoft.com/office/2006/metadata/properties" ma:root="true" ma:fieldsID="edbd56de57fb331bd1e5e8af7e1d85f1" ns2:_="" ns3:_="">
     <xsd:import namespace="71af3243-3dd4-4a8d-8c0d-dd76da1f02a5"/>
@@ -5979,25 +5901,25 @@
 </ct:contentTypeSchema>
 </file>
 
-<file path=customXml/item2.xml><?xml version="1.0" encoding="utf-8"?>
-<p:properties xmlns:p="http://schemas.microsoft.com/office/2006/metadata/properties" xmlns:xsi="http://www.w3.org/2001/XMLSchema-instance" xmlns:pc="http://schemas.microsoft.com/office/infopath/2007/PartnerControls">
-  <documentManagement>
-    <Status xmlns="71af3243-3dd4-4a8d-8c0d-dd76da1f02a5">Not started</Status>
-    <MediaServiceKeyPoints xmlns="71af3243-3dd4-4a8d-8c0d-dd76da1f02a5" xsi:nil="true"/>
-  </documentManagement>
-</p:properties>
+<file path=customXml/itemProps1.xml><?xml version="1.0" encoding="utf-8"?>
+<ds:datastoreItem xmlns:ds="http://schemas.openxmlformats.org/officeDocument/2006/customXml" ds:itemID="{AD7DC04B-4F0B-489F-84A2-7553055F37E4}">
+  <ds:schemaRefs>
+    <ds:schemaRef ds:uri="http://schemas.microsoft.com/sharepoint/v3/contenttype/forms"/>
+  </ds:schemaRefs>
+</ds:datastoreItem>
 </file>
 
-<file path=customXml/item3.xml><?xml version="1.0" encoding="utf-8"?>
-<?mso-contentType ?>
-<FormTemplates xmlns="http://schemas.microsoft.com/sharepoint/v3/contenttype/forms">
-  <Display>DocumentLibraryForm</Display>
-  <Edit>DocumentLibraryForm</Edit>
-  <New>DocumentLibraryForm</New>
-</FormTemplates>
+<file path=customXml/itemProps2.xml><?xml version="1.0" encoding="utf-8"?>
+<ds:datastoreItem xmlns:ds="http://schemas.openxmlformats.org/officeDocument/2006/customXml" ds:itemID="{30EB8184-94E0-4475-86DC-1B6230853822}">
+  <ds:schemaRefs>
+    <ds:schemaRef ds:uri="http://schemas.microsoft.com/office/2006/metadata/properties"/>
+    <ds:schemaRef ds:uri="http://schemas.microsoft.com/office/infopath/2007/PartnerControls"/>
+    <ds:schemaRef ds:uri="71af3243-3dd4-4a8d-8c0d-dd76da1f02a5"/>
+  </ds:schemaRefs>
+</ds:datastoreItem>
 </file>
 
-<file path=customXml/itemProps1.xml><?xml version="1.0" encoding="utf-8"?>
+<file path=customXml/itemProps3.xml><?xml version="1.0" encoding="utf-8"?>
 <ds:datastoreItem xmlns:ds="http://schemas.openxmlformats.org/officeDocument/2006/customXml" ds:itemID="{DBB1A697-CEB7-4969-8EBD-ADE4B01AEA10}">
   <ds:schemaRefs>
     <ds:schemaRef ds:uri="http://schemas.microsoft.com/office/2006/metadata/contentType"/>
@@ -6014,22 +5936,4 @@
     <ds:schemaRef ds:uri="http://schemas.microsoft.com/internal/obd"/>
   </ds:schemaRefs>
 </ds:datastoreItem>
-</file>
-
-<file path=customXml/itemProps2.xml><?xml version="1.0" encoding="utf-8"?>
-<ds:datastoreItem xmlns:ds="http://schemas.openxmlformats.org/officeDocument/2006/customXml" ds:itemID="{30EB8184-94E0-4475-86DC-1B6230853822}">
-  <ds:schemaRefs>
-    <ds:schemaRef ds:uri="http://schemas.microsoft.com/office/2006/metadata/properties"/>
-    <ds:schemaRef ds:uri="http://schemas.microsoft.com/office/infopath/2007/PartnerControls"/>
-    <ds:schemaRef ds:uri="71af3243-3dd4-4a8d-8c0d-dd76da1f02a5"/>
-  </ds:schemaRefs>
-</ds:datastoreItem>
-</file>
-
-<file path=customXml/itemProps3.xml><?xml version="1.0" encoding="utf-8"?>
-<ds:datastoreItem xmlns:ds="http://schemas.openxmlformats.org/officeDocument/2006/customXml" ds:itemID="{AD7DC04B-4F0B-489F-84A2-7553055F37E4}">
-  <ds:schemaRefs>
-    <ds:schemaRef ds:uri="http://schemas.microsoft.com/sharepoint/v3/contenttype/forms"/>
-  </ds:schemaRefs>
-</ds:datastoreItem>
 </file>
</xml_diff>